<commit_message>
Updated Project Plan and removed unnecessary files.
</commit_message>
<xml_diff>
--- a/Project Plan.docx
+++ b/Project Plan.docx
@@ -1,51 +1,145 @@
 
 <file path=word/document.xml><?xml version="1.0" encoding="utf-8"?>
-<w:document xmlns:wpc="http://schemas.microsoft.com/office/word/2010/wordprocessingCanvas" xmlns:mo="http://schemas.microsoft.com/office/mac/office/2008/main" xmlns:mc="http://schemas.openxmlformats.org/markup-compatibility/2006" xmlns:mv="urn:schemas-microsoft-com:mac:vml" xmlns:o="urn:schemas-microsoft-com:office:office" xmlns:r="http://schemas.openxmlformats.org/officeDocument/2006/relationships" xmlns:m="http://schemas.openxmlformats.org/officeDocument/2006/math" xmlns:v="urn:schemas-microsoft-com:vml" xmlns:wp14="http://schemas.microsoft.com/office/word/2010/wordprocessingDrawing" xmlns:wp="http://schemas.openxmlformats.org/drawingml/2006/wordprocessingDrawing" xmlns:w10="urn:schemas-microsoft-com:office:word" xmlns:w="http://schemas.openxmlformats.org/wordprocessingml/2006/main" xmlns:w14="http://schemas.microsoft.com/office/word/2010/wordml" xmlns:wpg="http://schemas.microsoft.com/office/word/2010/wordprocessingGroup" xmlns:wpi="http://schemas.microsoft.com/office/word/2010/wordprocessingInk" xmlns:wne="http://schemas.microsoft.com/office/word/2006/wordml" xmlns:wps="http://schemas.microsoft.com/office/word/2010/wordprocessingShape" mc:Ignorable="w14 wp14">
+<w:document xmlns:ve="http://schemas.openxmlformats.org/markup-compatibility/2006" xmlns:o="urn:schemas-microsoft-com:office:office" xmlns:r="http://schemas.openxmlformats.org/officeDocument/2006/relationships" xmlns:m="http://schemas.openxmlformats.org/officeDocument/2006/math" xmlns:v="urn:schemas-microsoft-com:vml" xmlns:wp="http://schemas.openxmlformats.org/drawingml/2006/wordprocessingDrawing" xmlns:w10="urn:schemas-microsoft-com:office:word" xmlns:w="http://schemas.openxmlformats.org/wordprocessingml/2006/main" xmlns:wne="http://schemas.microsoft.com/office/word/2006/wordml">
   <w:body>
     <w:p>
       <w:pPr>
+        <w:pStyle w:val="NoSpacing"/>
+      </w:pPr>
+      <w:r>
+        <w:t>Project Plan</w:t>
+      </w:r>
+    </w:p>
+    <w:p>
+      <w:pPr>
+        <w:pStyle w:val="NoSpacing"/>
+      </w:pPr>
+    </w:p>
+    <w:p>
+      <w:pPr>
+        <w:pStyle w:val="NoSpacing"/>
+      </w:pPr>
+      <w:r>
+        <w:t xml:space="preserve">Using the Constructive Cost Model (COCOMO), the project is estimated to take </w:t>
+      </w:r>
+      <w:r>
+        <w:t>1 month and 17 days to complete between four people. Planning is estimated to take 7 days (15%), analysis is estimated to take 9 days (20%), design is estimated to take 17 days (35%) and implementation is estimated to take 14 days (30%). The calculations are shown below:</w:t>
+      </w:r>
+    </w:p>
+    <w:p>
+      <w:pPr>
+        <w:pStyle w:val="NoSpacing"/>
+      </w:pPr>
+    </w:p>
+    <w:p>
+      <w:pPr>
+        <w:pStyle w:val="NoSpacing"/>
         <w:rPr>
-          <w:sz w:val="36"/>
+          <w:vertAlign w:val="superscript"/>
         </w:rPr>
       </w:pPr>
       <w:r>
+        <w:t xml:space="preserve">Effort = c * </w:t>
+      </w:r>
+      <w:proofErr w:type="spellStart"/>
+      <w:r>
+        <w:t>KLOC</w:t>
+      </w:r>
+      <w:r>
         <w:rPr>
-          <w:sz w:val="36"/>
+          <w:vertAlign w:val="superscript"/>
         </w:rPr>
-        <w:t>Project Plan</w:t>
-      </w:r>
-    </w:p>
-    <w:p>
-      <w:pPr>
+        <w:t>k</w:t>
+      </w:r>
+      <w:proofErr w:type="spellEnd"/>
+    </w:p>
+    <w:p>
+      <w:pPr>
+        <w:pStyle w:val="NoSpacing"/>
         <w:rPr>
-          <w:sz w:val="36"/>
+          <w:vertAlign w:val="superscript"/>
         </w:rPr>
       </w:pPr>
-    </w:p>
-    <w:p>
-      <w:r>
-        <w:t>For this project, we will be using the Rational Unified Process (RUP) model.  We plan to develop the project iteratively through the four phases</w:t>
+      <w:r>
+        <w:t>6.28 = 2.4 * 2.5</w:t>
+      </w:r>
+      <w:r>
+        <w:rPr>
+          <w:vertAlign w:val="superscript"/>
+        </w:rPr>
+        <w:t>1.05</w:t>
+      </w:r>
+    </w:p>
+    <w:p>
+      <w:pPr>
+        <w:pStyle w:val="NoSpacing"/>
+      </w:pPr>
+      <w:r>
+        <w:t>6.28 / 4 = 1.57</w:t>
+      </w:r>
+    </w:p>
+    <w:p>
+      <w:pPr>
+        <w:pStyle w:val="NoSpacing"/>
+      </w:pPr>
+    </w:p>
+    <w:p>
+      <w:pPr>
+        <w:pStyle w:val="NoSpacing"/>
+      </w:pPr>
+      <w:r>
+        <w:t xml:space="preserve">The project is estimated to take 6 months and 8 days </w:t>
+      </w:r>
+      <w:r>
+        <w:t xml:space="preserve">(6.28 person-months) </w:t>
+      </w:r>
+      <w:r>
+        <w:t>of work split between four people becomes 1 month and 17 days-</w:t>
       </w:r>
       <w:proofErr w:type="gramStart"/>
       <w:r>
-        <w:t>;</w:t>
+        <w:t>worth  of</w:t>
       </w:r>
       <w:proofErr w:type="gramEnd"/>
       <w:r>
-        <w:t xml:space="preserve"> Inception, Elaboration, Construction, and Transition. Our project plan is presented visually below.</w:t>
-      </w:r>
-    </w:p>
-    <w:p>
-      <w:pPr>
+        <w:t xml:space="preserve"> work.</w:t>
+      </w:r>
+    </w:p>
+    <w:p>
+      <w:pPr>
+        <w:pStyle w:val="NoSpacing"/>
+      </w:pPr>
+    </w:p>
+    <w:p>
+      <w:pPr>
+        <w:pStyle w:val="NoSpacing"/>
+      </w:pPr>
+      <w:r>
+        <w:t>For this project, we will be using the Rational Unified Process (RUP) model.  We plan to develop the project iteratively through the four phases; Incept</w:t>
+      </w:r>
+      <w:r>
+        <w:t xml:space="preserve">ion, Elaboration, Construction </w:t>
+      </w:r>
+      <w:r>
+        <w:t>and Transition. Our project plan is presented visually below.</w:t>
+      </w:r>
+    </w:p>
+    <w:p>
+      <w:pPr>
+        <w:pStyle w:val="NoSpacing"/>
         <w:rPr>
           <w:sz w:val="22"/>
         </w:rPr>
       </w:pPr>
     </w:p>
     <w:p>
+      <w:pPr>
+        <w:pStyle w:val="NoSpacing"/>
+      </w:pPr>
       <w:r>
         <w:rPr>
           <w:noProof/>
+          <w:lang w:val="en-AU" w:eastAsia="ja-JP"/>
         </w:rPr>
         <w:drawing>
           <wp:inline distT="0" distB="0" distL="0" distR="0">
@@ -63,10 +157,10 @@
                     <pic:cNvPicPr/>
                   </pic:nvPicPr>
                   <pic:blipFill>
-                    <a:blip r:embed="rId5">
+                    <a:blip r:embed="rId4">
                       <a:extLst>
                         <a:ext uri="{28A0092B-C50C-407E-A947-70E740481C1C}">
-                          <a14:useLocalDpi xmlns:a14="http://schemas.microsoft.com/office/drawing/2010/main" val="0"/>
+                          <a14:useLocalDpi xmlns:a14="http://schemas.microsoft.com/office/drawing/2010/main" xmlns:wps="http://schemas.microsoft.com/office/word/2010/wordprocessingShape" xmlns:wpi="http://schemas.microsoft.com/office/word/2010/wordprocessingInk" xmlns:wpg="http://schemas.microsoft.com/office/word/2010/wordprocessingGroup" xmlns:w14="http://schemas.microsoft.com/office/word/2010/wordml" xmlns:w="http://schemas.openxmlformats.org/wordprocessingml/2006/main" xmlns:w10="urn:schemas-microsoft-com:office:word" xmlns:wp14="http://schemas.microsoft.com/office/word/2010/wordprocessingDrawing" xmlns:v="urn:schemas-microsoft-com:vml" xmlns:o="urn:schemas-microsoft-com:office:office" xmlns:mv="urn:schemas-microsoft-com:mac:vml" xmlns:mc="http://schemas.openxmlformats.org/markup-compatibility/2006" xmlns:mo="http://schemas.microsoft.com/office/mac/office/2008/main" xmlns:wpc="http://schemas.microsoft.com/office/word/2010/wordprocessingCanvas" xmlns="" val="0"/>
                         </a:ext>
                       </a:extLst>
                     </a:blip>
@@ -90,10 +184,21 @@
         </w:drawing>
       </w:r>
     </w:p>
-    <w:p/>
-    <w:p>
-      <w:r>
-        <w:t>In the inception phase (weeks 1-3), our team objective is to obtain a scope and business case for the project and expand on the general requirements from the client. In this phase, we will</w:t>
+    <w:p>
+      <w:pPr>
+        <w:pStyle w:val="NoSpacing"/>
+      </w:pPr>
+    </w:p>
+    <w:p>
+      <w:pPr>
+        <w:pStyle w:val="NoSpacing"/>
+      </w:pPr>
+      <w:r>
+        <w:t xml:space="preserve">In the inception phase (weeks 1-3), our team objective is to obtain a scope and business case for the project and expand on the general requirements from the </w:t>
+      </w:r>
+      <w:r>
+        <w:lastRenderedPageBreak/>
+        <w:t>client. In this phase, we will</w:t>
       </w:r>
       <w:r>
         <w:t xml:space="preserve"> also</w:t>
@@ -105,8 +210,15 @@
         <w:t xml:space="preserve">. After these two weeks, we will have our first meeting with the client in week 3, which will begin the Elaboration Phase. </w:t>
       </w:r>
     </w:p>
-    <w:p/>
-    <w:p>
+    <w:p>
+      <w:pPr>
+        <w:pStyle w:val="NoSpacing"/>
+      </w:pPr>
+    </w:p>
+    <w:p>
+      <w:pPr>
+        <w:pStyle w:val="NoSpacing"/>
+      </w:pPr>
       <w:r>
         <w:t xml:space="preserve">In the first block of this phase, we will seek to define specific requirements. </w:t>
       </w:r>
@@ -117,15 +229,28 @@
         <w:t xml:space="preserve">In the second elaboration block, we will further refine the requirements, as well as begin creating class diagrams to plan which classes are needed, as well as their association and inheritance. </w:t>
       </w:r>
     </w:p>
-    <w:p/>
-    <w:p>
-      <w:r>
-        <w:lastRenderedPageBreak/>
+    <w:p>
+      <w:pPr>
+        <w:pStyle w:val="NoSpacing"/>
+      </w:pPr>
+    </w:p>
+    <w:p>
+      <w:pPr>
+        <w:pStyle w:val="NoSpacing"/>
+      </w:pPr>
+      <w:r>
         <w:t xml:space="preserve">At this point, we plan for most of the requirements and planning to be done, but do expect for them to be changed and some requirements added by the client in the future meetings. We will now begin constructing the program and start our first construction block. Using our Use Case diagrams and our UML Class diagrams, we will begin by constructing ‘skeleton’ files. Our main objective here is to get all of the classes and menu systems working, interacting, and functioning properly, before coding algorithms. To finish off this block, we will complete thorough testing on the program, and complete any bug reports or system failures. </w:t>
       </w:r>
     </w:p>
-    <w:p/>
-    <w:p>
+    <w:p>
+      <w:pPr>
+        <w:pStyle w:val="NoSpacing"/>
+      </w:pPr>
+    </w:p>
+    <w:p>
+      <w:pPr>
+        <w:pStyle w:val="NoSpacing"/>
+      </w:pPr>
       <w:r>
         <w:t>Using our collected error reports from the previous construction block, we will begin o</w:t>
       </w:r>
@@ -133,14 +258,28 @@
         <w:t>ur second construction block by fixing these errors and continuing to build the program. Our main objective here is to expand on the program’s functionality and key features. After most of the coding is done in this block, we will begin thorough testing. We will then create a detailed prototype to present to the client in week 10.</w:t>
       </w:r>
     </w:p>
-    <w:p/>
-    <w:p>
+    <w:p>
+      <w:pPr>
+        <w:pStyle w:val="NoSpacing"/>
+      </w:pPr>
+    </w:p>
+    <w:p>
+      <w:pPr>
+        <w:pStyle w:val="NoSpacing"/>
+      </w:pPr>
       <w:r>
         <w:t xml:space="preserve">After we present the detailed prototype to the client in week 10, we will finalize the bulk of the construction phase. We anticipate that the client will want to add a few more system requirements and less important features, but most of the coding will be done by this point. </w:t>
       </w:r>
     </w:p>
-    <w:p/>
-    <w:p>
+    <w:p>
+      <w:pPr>
+        <w:pStyle w:val="NoSpacing"/>
+      </w:pPr>
+    </w:p>
+    <w:p>
+      <w:pPr>
+        <w:pStyle w:val="NoSpacing"/>
+      </w:pPr>
       <w:r>
         <w:t xml:space="preserve">In the transition phase, we will prioritize testing and overall refinement of the program’s functionality. Our team plans to develop a beta </w:t>
       </w:r>
@@ -170,7 +309,7 @@
 </file>
 
 <file path=word/styles.xml><?xml version="1.0" encoding="utf-8"?>
-<w:styles xmlns:mc="http://schemas.openxmlformats.org/markup-compatibility/2006" xmlns:r="http://schemas.openxmlformats.org/officeDocument/2006/relationships" xmlns:w="http://schemas.openxmlformats.org/wordprocessingml/2006/main" xmlns:w14="http://schemas.microsoft.com/office/word/2010/wordml" mc:Ignorable="w14">
+<w:styles xmlns:r="http://schemas.openxmlformats.org/officeDocument/2006/relationships" xmlns:w="http://schemas.openxmlformats.org/wordprocessingml/2006/main">
   <w:docDefaults>
     <w:rPrDefault>
       <w:rPr>
@@ -182,7 +321,7 @@
     </w:rPrDefault>
     <w:pPrDefault/>
   </w:docDefaults>
-  <w:latentStyles w:defLockedState="0" w:defUIPriority="99" w:defSemiHidden="1" w:defUnhideWhenUsed="1" w:defQFormat="0" w:count="276">
+  <w:latentStyles w:defLockedState="0" w:defUIPriority="99" w:defSemiHidden="1" w:defUnhideWhenUsed="1" w:defQFormat="0" w:count="267">
     <w:lsdException w:name="Normal" w:semiHidden="0" w:uiPriority="0" w:unhideWhenUsed="0" w:qFormat="1"/>
     <w:lsdException w:name="heading 1" w:semiHidden="0" w:uiPriority="9" w:unhideWhenUsed="0" w:qFormat="1"/>
     <w:lsdException w:name="heading 2" w:uiPriority="9" w:qFormat="1"/>
@@ -324,6 +463,7 @@
   <w:style w:type="paragraph" w:default="1" w:styleId="Normal">
     <w:name w:val="Normal"/>
     <w:qFormat/>
+    <w:rsid w:val="005E33EC"/>
   </w:style>
   <w:style w:type="character" w:default="1" w:styleId="DefaultParagraphFont">
     <w:name w:val="Default Paragraph Font"/>
@@ -336,6 +476,7 @@
     <w:uiPriority w:val="99"/>
     <w:semiHidden/>
     <w:unhideWhenUsed/>
+    <w:qFormat/>
     <w:tblPr>
       <w:tblInd w:w="0" w:type="dxa"/>
       <w:tblCellMar>
@@ -378,6 +519,12 @@
       <w:sz w:val="18"/>
       <w:szCs w:val="18"/>
     </w:rPr>
+  </w:style>
+  <w:style w:type="paragraph" w:styleId="NoSpacing">
+    <w:name w:val="No Spacing"/>
+    <w:uiPriority w:val="1"/>
+    <w:qFormat/>
+    <w:rsid w:val="00C36F68"/>
   </w:style>
 </w:styles>
 </file>

</xml_diff>